<commit_message>
Chemical networks kind of finished
</commit_message>
<xml_diff>
--- a/word/14.docx
+++ b/word/14.docx
@@ -12,15 +12,13 @@
         <w:t xml:space="preserve">Benefits </w:t>
       </w:r>
       <w:r>
-        <w:t xml:space="preserve">of using gossip protocol is for example robustness. If one node drops, </w:t>
-      </w:r>
-      <w:proofErr w:type="gramStart"/>
-      <w:r>
-        <w:t>It</w:t>
-      </w:r>
-      <w:proofErr w:type="gramEnd"/>
-      <w:r>
-        <w:t xml:space="preserve"> is easy to select another random node among the others. (Symmetry breaking and access control). </w:t>
+        <w:t xml:space="preserve">of using gossip protocol is for example </w:t>
+      </w:r>
+      <w:r>
+        <w:t>robustness. If one node drops, i</w:t>
+      </w:r>
+      <w:r>
+        <w:t xml:space="preserve">t is easy to select another random node among the others. (Symmetry breaking and access control). </w:t>
       </w:r>
     </w:p>
     <w:p>
@@ -64,42 +62,10 @@
         </w:tabs>
       </w:pPr>
       <w:r>
-        <w:t>Rule based protocols (</w:t>
-      </w:r>
-      <w:proofErr w:type="spellStart"/>
-      <w:r>
-        <w:t>fraglets</w:t>
-      </w:r>
-      <w:proofErr w:type="spellEnd"/>
-      <w:r>
-        <w:t xml:space="preserve">): </w:t>
-      </w:r>
-      <w:r>
-        <w:t xml:space="preserve">Idea is that packet processing can be described by rules, without the </w:t>
-      </w:r>
-      <w:proofErr w:type="gramStart"/>
-      <w:r>
-        <w:t>need</w:t>
-      </w:r>
-      <w:proofErr w:type="gramEnd"/>
-      <w:r>
-        <w:t xml:space="preserve"> of a sequential program like we had in </w:t>
-      </w:r>
-      <w:proofErr w:type="spellStart"/>
-      <w:r>
-        <w:t>omnetpp</w:t>
-      </w:r>
-      <w:proofErr w:type="spellEnd"/>
-      <w:r>
-        <w:t xml:space="preserve"> exercise with </w:t>
-      </w:r>
-      <w:proofErr w:type="spellStart"/>
-      <w:r>
-        <w:t>messageHandle</w:t>
-      </w:r>
-      <w:proofErr w:type="spellEnd"/>
-      <w:r>
-        <w:t xml:space="preserve"> () function and the different branches in it. </w:t>
+        <w:t xml:space="preserve">Rule based protocols (fraglets): </w:t>
+      </w:r>
+      <w:r>
+        <w:t xml:space="preserve">Idea is that packet processing can be described by rules, without the need of a sequential program like we had in omnetpp exercise with messageHandle () function and the different branches in it. </w:t>
       </w:r>
       <w:r>
         <w:t xml:space="preserve">With such system we can have different rules that can operate on the same packet. The outcome is </w:t>
@@ -127,33 +93,17 @@
         </w:tabs>
       </w:pPr>
       <w:r>
-        <w:t xml:space="preserve">Goal of using this kind of approach is to have random behavior </w:t>
-      </w:r>
-      <w:proofErr w:type="gramStart"/>
-      <w:r>
-        <w:t>an</w:t>
-      </w:r>
-      <w:proofErr w:type="gramEnd"/>
-      <w:r>
-        <w:t xml:space="preserve"> microscopic level, but still have some deterministic behavior on the global, macroscopic level. </w:t>
-      </w:r>
-    </w:p>
-    <w:p>
-      <w:pPr>
-        <w:tabs>
-          <w:tab w:val="left" w:pos="5655"/>
-        </w:tabs>
-      </w:pPr>
-      <w:r>
-        <w:t xml:space="preserve">//Then there is example with check board where </w:t>
-      </w:r>
-      <w:proofErr w:type="gramStart"/>
-      <w:r>
-        <w:t>on each iteration</w:t>
-      </w:r>
-      <w:proofErr w:type="gramEnd"/>
-      <w:r>
-        <w:t xml:space="preserve"> two chips are chosen. If they are different you create another pair of the same and randomly position it on the rest of the board. At the end in some point of simulation we will have the same number of each type of chips. //</w:t>
+        <w:t xml:space="preserve">Goal of using this kind of approach is to have random behavior an microscopic level, but still have some deterministic behavior on the global, macroscopic level. </w:t>
+      </w:r>
+    </w:p>
+    <w:p>
+      <w:pPr>
+        <w:tabs>
+          <w:tab w:val="left" w:pos="5655"/>
+        </w:tabs>
+      </w:pPr>
+      <w:r>
+        <w:t>//Then there is example with check board where on each iteration two chips are chosen. If they are different you create another pair of the same and randomly position it on the rest of the board. At the end in some point of simulation we will have the same number of each type of chips. //</w:t>
       </w:r>
     </w:p>
     <w:p>
@@ -271,15 +221,7 @@
         </w:tabs>
       </w:pPr>
       <w:r>
-        <w:t xml:space="preserve">Chemical networking protocol is artificial chemistry where </w:t>
-      </w:r>
-      <w:proofErr w:type="gramStart"/>
-      <w:r>
-        <w:t>one specie</w:t>
-      </w:r>
-      <w:proofErr w:type="gramEnd"/>
-      <w:r>
-        <w:t xml:space="preserve"> is one node, with some rules for interaction between them. </w:t>
+        <w:t xml:space="preserve">Chemical networking protocol is artificial chemistry where one specie is one node, with some rules for interaction between them. </w:t>
       </w:r>
     </w:p>
     <w:p>
@@ -338,80 +280,30 @@
         </w:tabs>
       </w:pPr>
       <w:r>
-        <w:t xml:space="preserve">Repetition of </w:t>
-      </w:r>
-      <w:proofErr w:type="spellStart"/>
-      <w:r>
-        <w:t>fraglets</w:t>
-      </w:r>
-      <w:proofErr w:type="spellEnd"/>
-      <w:r>
-        <w:t>:</w:t>
-      </w:r>
-    </w:p>
-    <w:p>
-      <w:pPr>
-        <w:tabs>
-          <w:tab w:val="left" w:pos="5655"/>
-        </w:tabs>
-      </w:pPr>
-      <w:proofErr w:type="spellStart"/>
-      <w:r>
-        <w:t>Fraglets</w:t>
-      </w:r>
-      <w:proofErr w:type="spellEnd"/>
-      <w:r>
-        <w:t xml:space="preserve"> implement active network architectures, so called programmable network. It is an active network approach where nodes can send executable code (</w:t>
-      </w:r>
-      <w:proofErr w:type="spellStart"/>
-      <w:r>
-        <w:t>fraglets</w:t>
-      </w:r>
-      <w:proofErr w:type="spellEnd"/>
-      <w:r>
-        <w:t>). New functionality (node behavior) can be added or defined at runtime. The sender can run a protocol without needing the receiver to know anything about it. So in the end, network becomes programmable.</w:t>
-      </w:r>
-      <w:r>
-        <w:t xml:space="preserve"> We have different function in </w:t>
-      </w:r>
-      <w:proofErr w:type="spellStart"/>
-      <w:r>
-        <w:t>fraglets</w:t>
-      </w:r>
-      <w:proofErr w:type="spellEnd"/>
-      <w:r>
-        <w:t xml:space="preserve">: </w:t>
-      </w:r>
-      <w:proofErr w:type="spellStart"/>
-      <w:r>
-        <w:t>nop</w:t>
-      </w:r>
-      <w:proofErr w:type="spellEnd"/>
-      <w:r>
-        <w:t xml:space="preserve">, split, fork, match, </w:t>
-      </w:r>
-      <w:proofErr w:type="spellStart"/>
-      <w:r>
-        <w:t>matchp</w:t>
-      </w:r>
-      <w:proofErr w:type="spellEnd"/>
-      <w:r>
-        <w:t xml:space="preserve"> (catalyst).</w:t>
-      </w:r>
-    </w:p>
-    <w:p>
-      <w:pPr>
-        <w:tabs>
-          <w:tab w:val="left" w:pos="5655"/>
-        </w:tabs>
-      </w:pPr>
-      <w:proofErr w:type="spellStart"/>
-      <w:r>
-        <w:t>Fraglets</w:t>
-      </w:r>
-      <w:proofErr w:type="spellEnd"/>
-      <w:r>
-        <w:t xml:space="preserve"> can be defined as artificial chemistry where </w:t>
+        <w:t>Repetition of fraglets:</w:t>
+      </w:r>
+    </w:p>
+    <w:p>
+      <w:pPr>
+        <w:tabs>
+          <w:tab w:val="left" w:pos="5655"/>
+        </w:tabs>
+      </w:pPr>
+      <w:r>
+        <w:t>Fraglets implement active network architectures, so called programmable network. It is an active network approach where nodes can send executable code (fraglets). New functionality (node behavior) can be added or defined at runtime. The sender can run a protocol without needing the receiver to know anything about it. So in the end, network becomes programmable.</w:t>
+      </w:r>
+      <w:r>
+        <w:t xml:space="preserve"> We have different function in fraglets: nop, split, fork, match, matchp (catalyst).</w:t>
+      </w:r>
+    </w:p>
+    <w:p>
+      <w:pPr>
+        <w:tabs>
+          <w:tab w:val="left" w:pos="5655"/>
+        </w:tabs>
+      </w:pPr>
+      <w:r>
+        <w:t xml:space="preserve">Fraglets can be defined as artificial chemistry where </w:t>
       </w:r>
       <w:r>
         <w:t>species are strings over the symbol alphabet</w:t>
@@ -420,15 +312,7 @@
         <w:t xml:space="preserve"> that </w:t>
       </w:r>
       <w:r>
-        <w:t xml:space="preserve">contains all </w:t>
-      </w:r>
-      <w:proofErr w:type="spellStart"/>
-      <w:r>
-        <w:t>Fraglets</w:t>
-      </w:r>
-      <w:proofErr w:type="spellEnd"/>
-      <w:r>
-        <w:t xml:space="preserve"> instructions and tags</w:t>
+        <w:t>contains all Fraglets instructions and tags</w:t>
       </w:r>
       <w:r>
         <w:t>. The set of species is defi</w:t>
@@ -564,22 +448,13 @@
         </w:tabs>
       </w:pPr>
       <w:r>
-        <w:t>As we know r</w:t>
-      </w:r>
-      <w:r>
-        <w:t>eactions with a higher number of reactants are more frequently executed</w:t>
-      </w:r>
-      <w:r>
-        <w:t xml:space="preserve">. So we calculate </w:t>
+        <w:t xml:space="preserve">As we know reactions with a higher number of reactants are more frequently executed. So we calculate </w:t>
       </w:r>
       <w:r>
         <w:t>propensity</w:t>
       </w:r>
       <w:r>
-        <w:t xml:space="preserve"> or weight</w:t>
-      </w:r>
-      <w:r>
-        <w:t xml:space="preserve"> of all </w:t>
+        <w:t xml:space="preserve"> or weight of all </w:t>
       </w:r>
       <w:r>
         <w:t>reactions and then the</w:t>
@@ -633,13 +508,7 @@
         <w:t>interval</w:t>
       </w:r>
       <w:r>
-        <w:t xml:space="preserve"> when next reaction occurs. So we calculate </w:t>
-      </w:r>
-      <w:r>
-        <w:t>the sum of all reaction propensities</w:t>
-      </w:r>
-      <w:r>
-        <w:t xml:space="preserve"> and the next interval is invers of this value. At the end we choose next interval with exponential distribution of </w:t>
+        <w:t xml:space="preserve"> when next reaction occurs. So we calculate the sum of all reaction propensities and the next interval is invers of this value. At the end we choose next interval with exponential distribution of </w:t>
       </w:r>
       <w:r>
         <w:t>this next interval.</w:t>
@@ -718,15 +587,7 @@
         <w:t xml:space="preserve"> If we schedule the system with low of mass action we will have desired behavior. We start again with one node having all the molecules. Concentration of molecules is high and rate is also high but as the molecules pass to other nodes, their concentration and reaction rate rise, and rate of the first node drops. At the end we all the reaction in all the directions are the same we have equilibrium. Since all the molecules are conserved, we can just read the number of molecules on some node to get the average number.</w:t>
       </w:r>
       <w:r>
-        <w:t xml:space="preserve"> There is example in </w:t>
-      </w:r>
-      <w:proofErr w:type="spellStart"/>
-      <w:r>
-        <w:t>fraglets</w:t>
-      </w:r>
-      <w:proofErr w:type="spellEnd"/>
-      <w:r>
-        <w:t xml:space="preserve"> on page 67.</w:t>
+        <w:t xml:space="preserve"> There is example in fraglets on page 67.</w:t>
       </w:r>
     </w:p>
     <w:p>
@@ -746,160 +607,144 @@
         </w:tabs>
       </w:pPr>
       <w:r>
-        <w:t xml:space="preserve">Values are not </w:t>
-      </w:r>
-      <w:r>
-        <w:t>represented by symbolic</w:t>
-      </w:r>
-      <w:r>
-        <w:t xml:space="preserve"> numbers</w:t>
-      </w:r>
-      <w:r>
-        <w:t xml:space="preserve"> but by the </w:t>
-      </w:r>
-      <w:r>
-        <w:t>concentration of molecules</w:t>
-      </w:r>
-      <w:r>
-        <w:t xml:space="preserve"> inside of nodes.  </w:t>
-      </w:r>
-      <w:r>
-        <w:t xml:space="preserve">Information is not </w:t>
-      </w:r>
-      <w:r>
-        <w:t>exchanged</w:t>
-      </w:r>
-      <w:r>
-        <w:t xml:space="preserve"> inside packets</w:t>
+        <w:t xml:space="preserve">Values are not represented by symbolic numbers but by the concentration of molecules inside of nodes.  Information is not exchanged inside packets but by the packet rate. Advantage that we get is higher </w:t>
+      </w:r>
+      <w:r>
+        <w:lastRenderedPageBreak/>
+        <w:t>robustness meaning that packet loss only marginally disturbs the system. On the other hand we have h</w:t>
+      </w:r>
+      <w:r>
+        <w:t>igher message complexity</w:t>
+      </w:r>
+      <w:r>
+        <w:t>. Instead of just sending our value</w:t>
+      </w:r>
+      <w:r>
+        <w:t xml:space="preserve"> in one message</w:t>
+      </w:r>
+      <w:r>
+        <w:t xml:space="preserve">, we send the packets with some </w:t>
+      </w:r>
+      <w:r>
+        <w:t>packet rate that corresponds to that value. We can also plan and analyze the dynamics of the system before we even create it.</w:t>
+      </w:r>
+    </w:p>
+    <w:p>
+      <w:pPr>
+        <w:tabs>
+          <w:tab w:val="left" w:pos="5655"/>
+        </w:tabs>
+      </w:pPr>
+      <w:r>
+        <w:t>There is a simple guide for a</w:t>
+      </w:r>
+      <w:r>
+        <w:t>nalysis of the dynamic behavior of the distributed algorithm in Fraglets</w:t>
+      </w:r>
+      <w:r>
+        <w:t>:</w:t>
+      </w:r>
+    </w:p>
+    <w:p>
+      <w:pPr>
+        <w:tabs>
+          <w:tab w:val="left" w:pos="5655"/>
+        </w:tabs>
+      </w:pPr>
+      <w:r>
+        <w:t>-We draw the reaction network ignoring the structure of the moleculs</w:t>
+      </w:r>
+    </w:p>
+    <w:p>
+      <w:pPr>
+        <w:tabs>
+          <w:tab w:val="left" w:pos="5655"/>
+        </w:tabs>
+      </w:pPr>
+      <w:r>
+        <w:t>-Write down the diffe</w:t>
+      </w:r>
+      <w:r>
+        <w:t>rential equations</w:t>
+      </w:r>
+    </w:p>
+    <w:p>
+      <w:pPr>
+        <w:tabs>
+          <w:tab w:val="left" w:pos="5655"/>
+        </w:tabs>
+      </w:pPr>
+      <w:r>
+        <w:t>-</w:t>
+      </w:r>
+      <w:r>
+        <w:t xml:space="preserve"> Find the equilibrium</w:t>
+      </w:r>
+    </w:p>
+    <w:p>
+      <w:pPr>
+        <w:tabs>
+          <w:tab w:val="left" w:pos="5655"/>
+        </w:tabs>
+      </w:pPr>
+      <w:r>
+        <w:t>-</w:t>
+      </w:r>
+      <w:r>
+        <w:t xml:space="preserve"> Show that the equilibrium is stable</w:t>
+      </w:r>
+    </w:p>
+    <w:p>
+      <w:pPr>
+        <w:tabs>
+          <w:tab w:val="left" w:pos="5655"/>
+        </w:tabs>
+      </w:pPr>
+      <w:r>
+        <w:t>Example on slides: 72-75</w:t>
+      </w:r>
+    </w:p>
+    <w:p>
+      <w:pPr>
+        <w:tabs>
+          <w:tab w:val="left" w:pos="5655"/>
+        </w:tabs>
+      </w:pPr>
+      <w:r>
+        <w:t>Algorithm for designing the chemical protocols is never strait forward. It needs lots of intuition, experience, and knowledge of execution environment. General recipe doesn’t exist. In contrast to most traditional approaches, design dynamics is developed fi</w:t>
+      </w:r>
+      <w:r>
+        <w:t xml:space="preserve">rst, </w:t>
+      </w:r>
+      <w:r>
+        <w:t xml:space="preserve">and </w:t>
+      </w:r>
+      <w:r>
+        <w:t xml:space="preserve">functional aspects </w:t>
+      </w:r>
+      <w:r>
+        <w:t xml:space="preserve">are added later. There is use of conservation laws where input to some system must be equal to the output, but only at equilibrium. </w:t>
+      </w:r>
+      <w:r>
+        <w:t>There is also use of design patterns.</w:t>
       </w:r>
       <w:r>
         <w:t xml:space="preserve"> </w:t>
       </w:r>
       <w:r>
-        <w:t>but by the packet rate</w:t>
-      </w:r>
-      <w:r>
-        <w:t xml:space="preserve">. Advantage that we get is higher </w:t>
-      </w:r>
-      <w:r>
-        <w:lastRenderedPageBreak/>
-        <w:t>robustness meaning that p</w:t>
-      </w:r>
-      <w:r>
-        <w:t>acket loss only marginally disturbs the system</w:t>
-      </w:r>
-      <w:r>
-        <w:t>. On the other hand we have h</w:t>
-      </w:r>
-      <w:r>
-        <w:t>igher message complexity</w:t>
-      </w:r>
-      <w:r>
-        <w:t>. Instead of just sending our value</w:t>
-      </w:r>
-      <w:r>
-        <w:t xml:space="preserve"> in one message</w:t>
-      </w:r>
-      <w:r>
-        <w:t xml:space="preserve">, we send the packets with some </w:t>
-      </w:r>
-      <w:r>
-        <w:t>packet rate that corresponds to that value. We can also plan and analyze the dynamics of the system before we even create it.</w:t>
-      </w:r>
-    </w:p>
-    <w:p>
-      <w:pPr>
-        <w:tabs>
-          <w:tab w:val="left" w:pos="5655"/>
-        </w:tabs>
-      </w:pPr>
-      <w:r>
-        <w:t>There is a simple guide for a</w:t>
-      </w:r>
-      <w:r>
-        <w:t xml:space="preserve">nalysis of the dynamic behavior of the distributed algorithm in </w:t>
-      </w:r>
-      <w:proofErr w:type="spellStart"/>
-      <w:r>
-        <w:t>Fraglets</w:t>
-      </w:r>
-      <w:proofErr w:type="spellEnd"/>
-      <w:r>
-        <w:t>:</w:t>
-      </w:r>
-    </w:p>
-    <w:p>
-      <w:pPr>
-        <w:tabs>
-          <w:tab w:val="left" w:pos="5655"/>
-        </w:tabs>
-      </w:pPr>
-      <w:r>
-        <w:t xml:space="preserve">-We draw the reaction network ignoring the structure of the </w:t>
-      </w:r>
-      <w:proofErr w:type="spellStart"/>
-      <w:r>
-        <w:t>moleculs</w:t>
-      </w:r>
-      <w:proofErr w:type="spellEnd"/>
-    </w:p>
-    <w:p>
-      <w:pPr>
-        <w:tabs>
-          <w:tab w:val="left" w:pos="5655"/>
-        </w:tabs>
-      </w:pPr>
-      <w:r>
-        <w:t>-Write down the diffe</w:t>
-      </w:r>
-      <w:r>
-        <w:t>rential equations</w:t>
-      </w:r>
-    </w:p>
-    <w:p>
-      <w:pPr>
-        <w:tabs>
-          <w:tab w:val="left" w:pos="5655"/>
-        </w:tabs>
-      </w:pPr>
-      <w:r>
-        <w:t>-</w:t>
-      </w:r>
-      <w:r>
-        <w:t xml:space="preserve"> Find the equilibrium</w:t>
+        <w:t>Remote Concentration Mirroring</w:t>
+      </w:r>
+      <w:r>
+        <w:t>, Neighbor Quantifi</w:t>
+      </w:r>
+      <w:r>
+        <w:t>cation</w:t>
+      </w:r>
+      <w:r>
+        <w:t>, Anycast.</w:t>
       </w:r>
       <w:bookmarkStart w:id="0" w:name="_GoBack"/>
       <w:bookmarkEnd w:id="0"/>
-    </w:p>
-    <w:p>
-      <w:pPr>
-        <w:tabs>
-          <w:tab w:val="left" w:pos="5655"/>
-        </w:tabs>
-      </w:pPr>
-      <w:r>
-        <w:t>-</w:t>
-      </w:r>
-      <w:r>
-        <w:t xml:space="preserve"> Show that the equilibrium is stable</w:t>
-      </w:r>
-    </w:p>
-    <w:p>
-      <w:pPr>
-        <w:tabs>
-          <w:tab w:val="left" w:pos="5655"/>
-        </w:tabs>
-      </w:pPr>
-      <w:r>
-        <w:t>Example on slides: 72-75</w:t>
-      </w:r>
-    </w:p>
-    <w:p>
-      <w:pPr>
-        <w:tabs>
-          <w:tab w:val="left" w:pos="5655"/>
-        </w:tabs>
-      </w:pPr>
     </w:p>
     <w:sectPr>
       <w:pgSz w:w="12240" w:h="15840"/>

</xml_diff>